<commit_message>
Changed blue to black colour
</commit_message>
<xml_diff>
--- a/DataBase_Specifications.docx
+++ b/DataBase_Specifications.docx
@@ -1,10 +1,13 @@
 
 <file path=word/document.xml><?xml version="1.0" encoding="utf-8"?>
-<w:document xmlns:wpc="http://schemas.microsoft.com/office/word/2010/wordprocessingCanvas" xmlns:cx="http://schemas.microsoft.com/office/drawing/2014/chartex" xmlns:cx1="http://schemas.microsoft.com/office/drawing/2015/9/8/chartex" xmlns:cx2="http://schemas.microsoft.com/office/drawing/2015/10/21/chartex" xmlns:cx3="http://schemas.microsoft.com/office/drawing/2016/5/9/chartex" xmlns:cx4="http://schemas.microsoft.com/office/drawing/2016/5/10/chartex" xmlns:cx5="http://schemas.microsoft.com/office/drawing/2016/5/11/chartex" xmlns:mc="http://schemas.openxmlformats.org/markup-compatibility/2006" xmlns:o="urn:schemas-microsoft-com:office:office" xmlns:r="http://schemas.openxmlformats.org/officeDocument/2006/relationships" xmlns:m="http://schemas.openxmlformats.org/officeDocument/2006/math" xmlns:v="urn:schemas-microsoft-com:vml" xmlns:wp14="http://schemas.microsoft.com/office/word/2010/wordprocessingDrawing" xmlns:wp="http://schemas.openxmlformats.org/drawingml/2006/wordprocessingDrawing" xmlns:w10="urn:schemas-microsoft-com:office:word" xmlns:w="http://schemas.openxmlformats.org/wordprocessingml/2006/main" xmlns:w14="http://schemas.microsoft.com/office/word/2010/wordml" xmlns:w15="http://schemas.microsoft.com/office/word/2012/wordml" xmlns:w16se="http://schemas.microsoft.com/office/word/2015/wordml/symex" xmlns:wpg="http://schemas.microsoft.com/office/word/2010/wordprocessingGroup" xmlns:wpi="http://schemas.microsoft.com/office/word/2010/wordprocessingInk" xmlns:wne="http://schemas.microsoft.com/office/word/2006/wordml" xmlns:wps="http://schemas.microsoft.com/office/word/2010/wordprocessingShape" mc:Ignorable="w14 w15 w16se wp14">
+<w:document xmlns:wpc="http://schemas.microsoft.com/office/word/2010/wordprocessingCanvas" xmlns:cx="http://schemas.microsoft.com/office/drawing/2014/chartex" xmlns:cx1="http://schemas.microsoft.com/office/drawing/2015/9/8/chartex" xmlns:cx2="http://schemas.microsoft.com/office/drawing/2015/10/21/chartex" xmlns:cx3="http://schemas.microsoft.com/office/drawing/2016/5/9/chartex" xmlns:cx4="http://schemas.microsoft.com/office/drawing/2016/5/10/chartex" xmlns:cx5="http://schemas.microsoft.com/office/drawing/2016/5/11/chartex" xmlns:cx6="http://schemas.microsoft.com/office/drawing/2016/5/12/chartex" xmlns:cx7="http://schemas.microsoft.com/office/drawing/2016/5/13/chartex" xmlns:cx8="http://schemas.microsoft.com/office/drawing/2016/5/14/chartex" xmlns:mc="http://schemas.openxmlformats.org/markup-compatibility/2006" xmlns:o="urn:schemas-microsoft-com:office:office" xmlns:r="http://schemas.openxmlformats.org/officeDocument/2006/relationships" xmlns:m="http://schemas.openxmlformats.org/officeDocument/2006/math" xmlns:v="urn:schemas-microsoft-com:vml" xmlns:wp14="http://schemas.microsoft.com/office/word/2010/wordprocessingDrawing" xmlns:wp="http://schemas.openxmlformats.org/drawingml/2006/wordprocessingDrawing" xmlns:w10="urn:schemas-microsoft-com:office:word" xmlns:w="http://schemas.openxmlformats.org/wordprocessingml/2006/main" xmlns:w14="http://schemas.microsoft.com/office/word/2010/wordml" xmlns:w15="http://schemas.microsoft.com/office/word/2012/wordml" xmlns:w16se="http://schemas.microsoft.com/office/word/2015/wordml/symex" xmlns:wpg="http://schemas.microsoft.com/office/word/2010/wordprocessingGroup" xmlns:wpi="http://schemas.microsoft.com/office/word/2010/wordprocessingInk" xmlns:wne="http://schemas.microsoft.com/office/word/2006/wordml" xmlns:wps="http://schemas.microsoft.com/office/word/2010/wordprocessingShape" mc:Ignorable="w14 w15 w16se wp14">
   <w:body>
     <w:p>
       <w:pPr>
         <w:pStyle w:val="Heading1"/>
+        <w:rPr>
+          <w:color w:val="000000" w:themeColor="text1"/>
+        </w:rPr>
       </w:pPr>
       <w:bookmarkStart w:id="0" w:name="_Toc478472304"/>
       <w:bookmarkStart w:id="1" w:name="_Toc478396852"/>
@@ -13,6 +16,9 @@
       <w:bookmarkStart w:id="4" w:name="_Toc478373642"/>
       <w:bookmarkStart w:id="5" w:name="_Toc293475458"/>
       <w:r>
+        <w:rPr>
+          <w:color w:val="000000" w:themeColor="text1"/>
+        </w:rPr>
         <w:t>DATABASE ARCHITECTURE</w:t>
       </w:r>
       <w:bookmarkEnd w:id="0"/>
@@ -21,7 +27,10 @@
       <w:bookmarkEnd w:id="3"/>
       <w:bookmarkEnd w:id="4"/>
     </w:p>
-    <w:p/>
+    <w:p>
+      <w:bookmarkStart w:id="6" w:name="_GoBack"/>
+      <w:bookmarkEnd w:id="6"/>
+    </w:p>
     <w:p>
       <w:r>
         <w:t>MySQL Version: 5.6.10</w:t>
@@ -117,20 +126,20 @@
       <w:pPr>
         <w:pStyle w:val="Heading2"/>
       </w:pPr>
-      <w:bookmarkStart w:id="6" w:name="_Toc478472305"/>
-      <w:bookmarkStart w:id="7" w:name="_Toc478396853"/>
-      <w:bookmarkStart w:id="8" w:name="_Toc478387696"/>
-      <w:bookmarkStart w:id="9" w:name="_Toc478387437"/>
-      <w:bookmarkStart w:id="10" w:name="_Toc478373643"/>
+      <w:bookmarkStart w:id="7" w:name="_Toc478472305"/>
+      <w:bookmarkStart w:id="8" w:name="_Toc478396853"/>
+      <w:bookmarkStart w:id="9" w:name="_Toc478387696"/>
+      <w:bookmarkStart w:id="10" w:name="_Toc478387437"/>
+      <w:bookmarkStart w:id="11" w:name="_Toc478373643"/>
       <w:r>
         <w:t xml:space="preserve">Database </w:t>
       </w:r>
       <w:bookmarkEnd w:id="5"/>
-      <w:bookmarkEnd w:id="6"/>
       <w:bookmarkEnd w:id="7"/>
       <w:bookmarkEnd w:id="8"/>
       <w:bookmarkEnd w:id="9"/>
       <w:bookmarkEnd w:id="10"/>
+      <w:bookmarkEnd w:id="11"/>
       <w:r>
         <w:t>Details</w:t>
       </w:r>
@@ -205,22 +214,22 @@
           <w:numId w:val="7"/>
         </w:numPr>
       </w:pPr>
-      <w:bookmarkStart w:id="11" w:name="_Toc478472306"/>
-      <w:bookmarkStart w:id="12" w:name="_Toc478396854"/>
-      <w:bookmarkStart w:id="13" w:name="_Toc478387697"/>
-      <w:bookmarkStart w:id="14" w:name="_Toc478387438"/>
-      <w:bookmarkStart w:id="15" w:name="_Toc478373644"/>
+      <w:bookmarkStart w:id="12" w:name="_Toc478472306"/>
+      <w:bookmarkStart w:id="13" w:name="_Toc478396854"/>
+      <w:bookmarkStart w:id="14" w:name="_Toc478387697"/>
+      <w:bookmarkStart w:id="15" w:name="_Toc478387438"/>
+      <w:bookmarkStart w:id="16" w:name="_Toc478373644"/>
       <w:r>
         <w:t xml:space="preserve">Database </w:t>
       </w:r>
       <w:r>
         <w:t>Tables</w:t>
       </w:r>
-      <w:bookmarkEnd w:id="11"/>
       <w:bookmarkEnd w:id="12"/>
       <w:bookmarkEnd w:id="13"/>
       <w:bookmarkEnd w:id="14"/>
       <w:bookmarkEnd w:id="15"/>
+      <w:bookmarkEnd w:id="16"/>
     </w:p>
     <w:p>
       <w:pPr>
@@ -1014,8 +1023,6 @@
             </w:r>
           </w:p>
         </w:tc>
-        <w:bookmarkStart w:id="16" w:name="_GoBack"/>
-        <w:bookmarkEnd w:id="16"/>
       </w:tr>
       <w:tr>
         <w:trPr>
@@ -4047,7 +4054,7 @@
 </file>
 
 <file path=word/numbering.xml><?xml version="1.0" encoding="utf-8"?>
-<w:numbering xmlns:wpc="http://schemas.microsoft.com/office/word/2010/wordprocessingCanvas" xmlns:cx="http://schemas.microsoft.com/office/drawing/2014/chartex" xmlns:cx1="http://schemas.microsoft.com/office/drawing/2015/9/8/chartex" xmlns:cx2="http://schemas.microsoft.com/office/drawing/2015/10/21/chartex" xmlns:cx3="http://schemas.microsoft.com/office/drawing/2016/5/9/chartex" xmlns:cx4="http://schemas.microsoft.com/office/drawing/2016/5/10/chartex" xmlns:cx5="http://schemas.microsoft.com/office/drawing/2016/5/11/chartex" xmlns:mc="http://schemas.openxmlformats.org/markup-compatibility/2006" xmlns:o="urn:schemas-microsoft-com:office:office" xmlns:r="http://schemas.openxmlformats.org/officeDocument/2006/relationships" xmlns:m="http://schemas.openxmlformats.org/officeDocument/2006/math" xmlns:v="urn:schemas-microsoft-com:vml" xmlns:wp14="http://schemas.microsoft.com/office/word/2010/wordprocessingDrawing" xmlns:wp="http://schemas.openxmlformats.org/drawingml/2006/wordprocessingDrawing" xmlns:w10="urn:schemas-microsoft-com:office:word" xmlns:w="http://schemas.openxmlformats.org/wordprocessingml/2006/main" xmlns:w14="http://schemas.microsoft.com/office/word/2010/wordml" xmlns:w15="http://schemas.microsoft.com/office/word/2012/wordml" xmlns:w16se="http://schemas.microsoft.com/office/word/2015/wordml/symex" xmlns:wpg="http://schemas.microsoft.com/office/word/2010/wordprocessingGroup" xmlns:wpi="http://schemas.microsoft.com/office/word/2010/wordprocessingInk" xmlns:wne="http://schemas.microsoft.com/office/word/2006/wordml" xmlns:wps="http://schemas.microsoft.com/office/word/2010/wordprocessingShape" mc:Ignorable="w14 w15 w16se wp14">
+<w:numbering xmlns:wpc="http://schemas.microsoft.com/office/word/2010/wordprocessingCanvas" xmlns:cx="http://schemas.microsoft.com/office/drawing/2014/chartex" xmlns:cx1="http://schemas.microsoft.com/office/drawing/2015/9/8/chartex" xmlns:cx2="http://schemas.microsoft.com/office/drawing/2015/10/21/chartex" xmlns:cx3="http://schemas.microsoft.com/office/drawing/2016/5/9/chartex" xmlns:cx4="http://schemas.microsoft.com/office/drawing/2016/5/10/chartex" xmlns:cx5="http://schemas.microsoft.com/office/drawing/2016/5/11/chartex" xmlns:cx6="http://schemas.microsoft.com/office/drawing/2016/5/12/chartex" xmlns:cx7="http://schemas.microsoft.com/office/drawing/2016/5/13/chartex" xmlns:cx8="http://schemas.microsoft.com/office/drawing/2016/5/14/chartex" xmlns:mc="http://schemas.openxmlformats.org/markup-compatibility/2006" xmlns:o="urn:schemas-microsoft-com:office:office" xmlns:r="http://schemas.openxmlformats.org/officeDocument/2006/relationships" xmlns:m="http://schemas.openxmlformats.org/officeDocument/2006/math" xmlns:v="urn:schemas-microsoft-com:vml" xmlns:wp14="http://schemas.microsoft.com/office/word/2010/wordprocessingDrawing" xmlns:wp="http://schemas.openxmlformats.org/drawingml/2006/wordprocessingDrawing" xmlns:w10="urn:schemas-microsoft-com:office:word" xmlns:w="http://schemas.openxmlformats.org/wordprocessingml/2006/main" xmlns:w14="http://schemas.microsoft.com/office/word/2010/wordml" xmlns:w15="http://schemas.microsoft.com/office/word/2012/wordml" xmlns:w16se="http://schemas.microsoft.com/office/word/2015/wordml/symex" xmlns:wpg="http://schemas.microsoft.com/office/word/2010/wordprocessingGroup" xmlns:wpi="http://schemas.microsoft.com/office/word/2010/wordprocessingInk" xmlns:wne="http://schemas.microsoft.com/office/word/2006/wordml" xmlns:wps="http://schemas.microsoft.com/office/word/2010/wordprocessingShape" mc:Ignorable="w14 w15 w16se wp14">
   <w:abstractNum w:abstractNumId="0" w15:restartNumberingAfterBreak="0">
     <w:nsid w:val="259D37B1"/>
     <w:multiLevelType w:val="multilevel"/>

</xml_diff>